<commit_message>
finalized drafts of readme and design doc
</commit_message>
<xml_diff>
--- a/sjpiper_BIODS_253_final_design_doc.docx
+++ b/sjpiper_BIODS_253_final_design_doc.docx
@@ -36,25 +36,51 @@
         </w:r>
       </w:hyperlink>
       <w:r>
-        <w:t>) in Winter quarter 2022.</w:t>
-      </w:r>
-      <w:r>
-        <w:t xml:space="preserve"> This class has covered the basics of software engineering and how to write clean, usable code in a collaborative environment. Highlighted topics include testing, source control, variable naming, defining functions, and writing descriptive code.</w:t>
+        <w:t>) in Winter quarter 2022. This class has covered the basics of software engineering and how to write clean, usable code in a collaborative environment. Highlighted topics include testing, source control, variable naming, defining functions, and writing descriptive code.</w:t>
       </w:r>
     </w:p>
     <w:p/>
     <w:p>
       <w:r>
-        <w:t>The conte</w:t>
-      </w:r>
-      <w:r>
-        <w:t>nt from this program is inspired by a problem set from the Stanford class BIOE 217: Translational Bioinformatics. This problem uses data from a digital health paper to analyze airline travel’s affect on sleeping patterns using wearables. The program consis</w:t>
-      </w:r>
-      <w:r>
-        <w:t>ts of reading in wearable data, extracting sleeping events, categorizing them as affected by a flight or not, and then comparing the two groups. The original problem set was for one participant in the study, but by adapting the code from the Jupyter Notebo</w:t>
-      </w:r>
-      <w:r>
-        <w:t>ok problem set into a python program, it will be more easily applied to more participants.</w:t>
+        <w:t xml:space="preserve">The content from this program is inspired by a problem set from the Stanford class BIOE 217: Translational Bioinformatics. This problem uses data from a digital health paper to analyze airline travel’s </w:t>
+      </w:r>
+      <w:r>
+        <w:t>e</w:t>
+      </w:r>
+      <w:r>
+        <w:t xml:space="preserve">ffect on sleeping patterns using wearables. The </w:t>
+      </w:r>
+      <w:r>
+        <w:t>functions in this repository</w:t>
+      </w:r>
+      <w:r>
+        <w:t xml:space="preserve"> rea</w:t>
+      </w:r>
+      <w:r>
+        <w:t>d</w:t>
+      </w:r>
+      <w:r>
+        <w:t xml:space="preserve"> in wearable data, extract sleeping events, categor</w:t>
+      </w:r>
+      <w:r>
+        <w:t>ize</w:t>
+      </w:r>
+      <w:r>
+        <w:t xml:space="preserve"> them as affected by a flight or not, and then compar</w:t>
+      </w:r>
+      <w:r>
+        <w:t xml:space="preserve">e </w:t>
+      </w:r>
+      <w:r>
+        <w:t xml:space="preserve">the two groups. The original problem set was for one participant in the study, but by adapting the code from the </w:t>
+      </w:r>
+      <w:proofErr w:type="spellStart"/>
+      <w:r>
+        <w:t>Jupyter</w:t>
+      </w:r>
+      <w:proofErr w:type="spellEnd"/>
+      <w:r>
+        <w:t xml:space="preserve"> Notebook problem set into a python program, it will be more easily applied to more participants.</w:t>
       </w:r>
     </w:p>
     <w:p>
@@ -74,22 +100,41 @@
         </w:rPr>
       </w:pPr>
       <w:r>
-        <w:t>Wearables are becoming increasingly common in society and have a wide range of applications. One of these is tracking the amount and quality of sleep. Mod</w:t>
-      </w:r>
-      <w:r>
-        <w:t>ern wearables can detect when the user is sleeping, and keep a log of the total time spent sleeping on a certain day. Airline flights are known to alter sleep patterns, potentially due to a decrease in air pressure and oxygen. A recent study (</w:t>
-      </w:r>
-      <w:r>
-        <w:rPr>
-          <w:highlight w:val="white"/>
-        </w:rPr>
-        <w:t>Li, X., Dunn,</w:t>
-      </w:r>
-      <w:r>
-        <w:rPr>
-          <w:highlight w:val="white"/>
-        </w:rPr>
-        <w:t xml:space="preserve"> J., Salins, D., Zhou, G., Zhou, W., Rose, S. M. S. F., ... &amp; Sonecha, R. (2017). </w:t>
+        <w:t>Wearables are becoming increasingly common in society and have a wide range of applications. One of these is tracking the amount and quality of sleep. Modern wearables can detect when the user is sleeping and keep a log of the total time spent sleeping on a certain day. Airline flights are known to alter sleep patterns, potentially due to a decrease in air pressure and oxygen. A recent study (</w:t>
+      </w:r>
+      <w:r>
+        <w:rPr>
+          <w:highlight w:val="white"/>
+        </w:rPr>
+        <w:t xml:space="preserve">Li, X., Dunn, J., </w:t>
+      </w:r>
+      <w:proofErr w:type="spellStart"/>
+      <w:r>
+        <w:rPr>
+          <w:highlight w:val="white"/>
+        </w:rPr>
+        <w:t>Salins</w:t>
+      </w:r>
+      <w:proofErr w:type="spellEnd"/>
+      <w:r>
+        <w:rPr>
+          <w:highlight w:val="white"/>
+        </w:rPr>
+        <w:t xml:space="preserve">, D., Zhou, G., Zhou, W., Rose, S. M. S. F., ... &amp; </w:t>
+      </w:r>
+      <w:proofErr w:type="spellStart"/>
+      <w:r>
+        <w:rPr>
+          <w:highlight w:val="white"/>
+        </w:rPr>
+        <w:t>Sonecha</w:t>
+      </w:r>
+      <w:proofErr w:type="spellEnd"/>
+      <w:r>
+        <w:rPr>
+          <w:highlight w:val="white"/>
+        </w:rPr>
+        <w:t xml:space="preserve">, R. (2017). </w:t>
       </w:r>
       <w:hyperlink r:id="rId6">
         <w:r>
@@ -98,60 +143,116 @@
             <w:highlight w:val="white"/>
             <w:u w:val="single"/>
           </w:rPr>
-          <w:t>Digital health: tracking physiomes and activity using wearable biosensors rev</w:t>
+          <w:t xml:space="preserve">Digital health: tracking </w:t>
         </w:r>
+        <w:proofErr w:type="spellStart"/>
         <w:r>
           <w:rPr>
             <w:color w:val="296EAA"/>
             <w:highlight w:val="white"/>
             <w:u w:val="single"/>
           </w:rPr>
-          <w:t>eals useful health-related information.</w:t>
+          <w:t>physiomes</w:t>
+        </w:r>
+        <w:proofErr w:type="spellEnd"/>
+        <w:r>
+          <w:rPr>
+            <w:color w:val="296EAA"/>
+            <w:highlight w:val="white"/>
+            <w:u w:val="single"/>
+          </w:rPr>
+          <w:t xml:space="preserve"> and activity using wearable biosensors reveals useful health-related information.</w:t>
         </w:r>
       </w:hyperlink>
       <w:r>
         <w:rPr>
           <w:highlight w:val="white"/>
         </w:rPr>
-        <w:t xml:space="preserve"> PLoS biology, 15(1), e2001402) has examined the correlation between flights and sleep patterns using data from wearables.</w:t>
-      </w:r>
-    </w:p>
-    <w:p>
-      <w:pPr>
-        <w:rPr>
-          <w:highlight w:val="white"/>
-        </w:rPr>
-      </w:pPr>
-    </w:p>
-    <w:p>
-      <w:pPr>
-        <w:rPr>
-          <w:highlight w:val="white"/>
-        </w:rPr>
-      </w:pPr>
-      <w:r>
-        <w:rPr>
-          <w:highlight w:val="white"/>
-        </w:rPr>
-        <w:t xml:space="preserve">Most wearables data comes in the form of a time series. The data in this study was collected </w:t>
-      </w:r>
-      <w:r>
-        <w:rPr>
-          <w:highlight w:val="white"/>
-        </w:rPr>
-        <w:t>using a Basis Watch. This time series data includes when a sleep event started and how long it lasted. It also tracks the start, duration, and distance traveled for events including air travel. Both sleep and flight events were extracted, and the sleep eve</w:t>
-      </w:r>
-      <w:r>
-        <w:rPr>
-          <w:highlight w:val="white"/>
-        </w:rPr>
-        <w:t>nts were sorted based on if they closely followed a flight. The two groups are then compared and a t-test is used to determine if there is a significant change and Cohen’s d is found to find effect size. Cohen’s d was chosen for effect size because the fli</w:t>
-      </w:r>
-      <w:r>
-        <w:rPr>
-          <w:highlight w:val="white"/>
-        </w:rPr>
-        <w:t xml:space="preserve">ght and non-flight groups are different sizes, and Pearson’s relies on datasets of the same size. Histograms are used to visualize all the sleeps, all the flights, and the comparison between the flight-affected and non flight-affected sleeps. </w:t>
+        <w:t xml:space="preserve"> </w:t>
+      </w:r>
+      <w:proofErr w:type="spellStart"/>
+      <w:r>
+        <w:rPr>
+          <w:highlight w:val="white"/>
+        </w:rPr>
+        <w:t>PLoS</w:t>
+      </w:r>
+      <w:proofErr w:type="spellEnd"/>
+      <w:r>
+        <w:rPr>
+          <w:highlight w:val="white"/>
+        </w:rPr>
+        <w:t xml:space="preserve"> biology, 15(1), e2001402) has examined the correlation between flights and sleep patterns using data from wearables.</w:t>
+      </w:r>
+    </w:p>
+    <w:p>
+      <w:pPr>
+        <w:rPr>
+          <w:highlight w:val="white"/>
+        </w:rPr>
+      </w:pPr>
+    </w:p>
+    <w:p>
+      <w:pPr>
+        <w:rPr>
+          <w:highlight w:val="white"/>
+        </w:rPr>
+      </w:pPr>
+      <w:r>
+        <w:rPr>
+          <w:highlight w:val="white"/>
+        </w:rPr>
+        <w:t xml:space="preserve">Most wearable data </w:t>
+      </w:r>
+      <w:proofErr w:type="gramStart"/>
+      <w:r>
+        <w:rPr>
+          <w:highlight w:val="white"/>
+        </w:rPr>
+        <w:t>comes</w:t>
+      </w:r>
+      <w:proofErr w:type="gramEnd"/>
+      <w:r>
+        <w:rPr>
+          <w:highlight w:val="white"/>
+        </w:rPr>
+        <w:t xml:space="preserve"> in the form of a time series. The data in this study was collected using a Basis Watch. This time series data includes when a sleep event started and how long it lasted. It also tracks the start, duration, and distance traveled for events including air travel. Both sleep and flight events were extracted, and the sleep events were sorted based on if they closely followed a flight. The two groups are then </w:t>
+      </w:r>
+      <w:r>
+        <w:rPr>
+          <w:highlight w:val="white"/>
+        </w:rPr>
+        <w:t>compared,</w:t>
+      </w:r>
+      <w:r>
+        <w:rPr>
+          <w:highlight w:val="white"/>
+        </w:rPr>
+        <w:t xml:space="preserve"> and a t-test is used to determine if there is a significant change and Cohen’s d is found to </w:t>
+      </w:r>
+      <w:r>
+        <w:rPr>
+          <w:highlight w:val="white"/>
+        </w:rPr>
+        <w:t>quantify the</w:t>
+      </w:r>
+      <w:r>
+        <w:rPr>
+          <w:highlight w:val="white"/>
+        </w:rPr>
+        <w:t xml:space="preserve"> effect size. Cohen’s d was chosen for effect size because the flight and non-flight groups are different sizes, and Pearson’s relies on datasets of the same size. Histograms are used to visualize all the sleeps, all the flights, and the comparison between the flight-affected and </w:t>
+      </w:r>
+      <w:r>
+        <w:rPr>
+          <w:highlight w:val="white"/>
+        </w:rPr>
+        <w:t>non-flight</w:t>
+      </w:r>
+      <w:r>
+        <w:rPr>
+          <w:highlight w:val="white"/>
+        </w:rPr>
+        <w:t xml:space="preserve">-affected sleeps. </w:t>
       </w:r>
     </w:p>
     <w:p>
@@ -162,18 +263,26 @@
       <w:bookmarkEnd w:id="3"/>
       <w:r>
         <w:lastRenderedPageBreak/>
-        <w:t>Current Goal</w:t>
-      </w:r>
-      <w:r>
-        <w:t>s</w:t>
-      </w:r>
-    </w:p>
-    <w:p>
-      <w:r>
-        <w:t>The goal of this project is to take code written for a Jupyter notebook assignment and transform it into a clean, easy to understand python program. This program should be able to be downloaded from a github repository and used by someone who has never s</w:t>
-      </w:r>
-      <w:r>
-        <w:t>een it before. The code will include comments, functions, unit tests, and variable names. The output will be statistical tests and histograms for visualization.</w:t>
+        <w:t>Current Goals</w:t>
+      </w:r>
+    </w:p>
+    <w:p>
+      <w:r>
+        <w:t xml:space="preserve">The goal of this project is to take code written for a </w:t>
+      </w:r>
+      <w:proofErr w:type="spellStart"/>
+      <w:r>
+        <w:t>Jupyter</w:t>
+      </w:r>
+      <w:proofErr w:type="spellEnd"/>
+      <w:r>
+        <w:t xml:space="preserve"> notebook assignment and transform it into a clean, easy to understand python program. This program should be able to be downloaded from a </w:t>
+      </w:r>
+      <w:r>
+        <w:t>GitHub</w:t>
+      </w:r>
+      <w:r>
+        <w:t xml:space="preserve"> repository and used by someone who has never seen it before. The code will include comments, functions, unit tests, and variable names. The output will be statistical tests and histograms for visualization.</w:t>
       </w:r>
     </w:p>
     <w:p>
@@ -210,10 +319,7 @@
         </w:numPr>
       </w:pPr>
       <w:r>
-        <w:t>Answering questi</w:t>
-      </w:r>
-      <w:r>
-        <w:t>ons about sleep and air travel themselves</w:t>
+        <w:t>Answering questions about sleep and air travel themselves</w:t>
       </w:r>
     </w:p>
     <w:p>
@@ -272,10 +378,13 @@
         </w:numPr>
       </w:pPr>
       <w:r>
-        <w:t>Adding functions to look at other acti</w:t>
-      </w:r>
-      <w:r>
-        <w:t>vity types not just air travel</w:t>
+        <w:t>Adding functions to look at other activity types</w:t>
+      </w:r>
+      <w:r>
+        <w:t>,</w:t>
+      </w:r>
+      <w:r>
+        <w:t xml:space="preserve"> not just air travel</w:t>
       </w:r>
     </w:p>
     <w:p>
@@ -290,68 +399,122 @@
     </w:p>
     <w:p>
       <w:r>
-        <w:t xml:space="preserve">The program is broken into a few basic sections for each task necessary to analyze the data. Each section is its own function. The program begins with some brief comments giving an introduction to the program </w:t>
-      </w:r>
-      <w:r>
-        <w:t>and how to use it. Next, the necessary libraries and functions are imported. After this, the arguments and help statements are generated. Then we define a few functions to read in the input data from the command line, calculate basic statistics, plot a his</w:t>
-      </w:r>
-      <w:r>
-        <w:t>togram, and calculate Cohen’s d.</w:t>
+        <w:t xml:space="preserve">The program </w:t>
+      </w:r>
+      <w:r>
+        <w:t xml:space="preserve">consists of a library of functions. </w:t>
+      </w:r>
+      <w:r>
+        <w:t>First,</w:t>
+      </w:r>
+      <w:r>
+        <w:t xml:space="preserve"> we define a few </w:t>
+      </w:r>
+      <w:r>
+        <w:t xml:space="preserve">basic </w:t>
+      </w:r>
+      <w:r>
+        <w:t>functions to read in the input data, calculate basic statistics, plot a histogram, and calculate Cohen’s d.</w:t>
       </w:r>
     </w:p>
     <w:p/>
     <w:p>
       <w:r>
-        <w:t>After this initial material comes the first main section of the code. Section one defines a function that takes the sleep data and determines how many hours of sleep the subject got on each day. A histogram is returned and</w:t>
-      </w:r>
-      <w:r>
-        <w:t xml:space="preserve"> basic stats are calculated.</w:t>
+        <w:t xml:space="preserve">After this initial material comes the first main </w:t>
+      </w:r>
+      <w:r>
+        <w:t>function</w:t>
+      </w:r>
+      <w:r>
+        <w:t xml:space="preserve">. </w:t>
+      </w:r>
+      <w:r>
+        <w:t>F</w:t>
+      </w:r>
+      <w:r>
+        <w:t xml:space="preserve">unction </w:t>
+      </w:r>
+      <w:r>
+        <w:t xml:space="preserve">one </w:t>
+      </w:r>
+      <w:r>
+        <w:t xml:space="preserve">takes the sleep data and determines how many hours of sleep the subject got on each day. A histogram is </w:t>
+      </w:r>
+      <w:proofErr w:type="gramStart"/>
+      <w:r>
+        <w:t>returned</w:t>
+      </w:r>
+      <w:proofErr w:type="gramEnd"/>
+      <w:r>
+        <w:t xml:space="preserve"> and basic stats are calculated.</w:t>
       </w:r>
     </w:p>
     <w:p/>
     <w:p>
       <w:r>
-        <w:t>The second section defines a function that takes activity data and determines the date and duration of flights taken by the subject. This is done using activities labeled as ‘airplane’ or those with speeds over 100 mph. A hist</w:t>
-      </w:r>
-      <w:r>
-        <w:t>ogram is returned here as well.</w:t>
+        <w:t xml:space="preserve">The second </w:t>
+      </w:r>
+      <w:r>
+        <w:t>main</w:t>
+      </w:r>
+      <w:r>
+        <w:t xml:space="preserve"> function takes activity data and determines the date and duration of flights taken by the subject. This is done using activities labeled as ‘airplane’ or those with speeds over 100 mph</w:t>
+      </w:r>
+      <w:r>
+        <w:t>, less than 700 mph, and lasting more than 30 minutes</w:t>
+      </w:r>
+      <w:r>
+        <w:t>. A histogram is returned here as well.</w:t>
       </w:r>
     </w:p>
     <w:p/>
     <w:p>
       <w:r>
-        <w:lastRenderedPageBreak/>
-        <w:t>Section three defines a function in which the dates affected by airline travel are determined and daily sleep is separated into either the flight-affected sleep or non flight-affected sleep. A histogram and t-test are delivered to compare the two groups. A</w:t>
-      </w:r>
-      <w:r>
-        <w:t>dditionally, Cohen’s d is found to analyze the effect size of airline travel on sleep.</w:t>
-      </w:r>
-    </w:p>
-    <w:p/>
-    <w:p>
-      <w:r>
-        <w:t>Once all these functions are defined, some constants are set and the functions are called.</w:t>
+        <w:t>The third main function</w:t>
+      </w:r>
+      <w:r>
+        <w:t xml:space="preserve"> determines which days were</w:t>
+      </w:r>
+      <w:r>
+        <w:t xml:space="preserve"> affected by airline travel and daily sleep is separated into either the flight-affected sleep or </w:t>
+      </w:r>
+      <w:r>
+        <w:t>non-flight</w:t>
+      </w:r>
+      <w:r>
+        <w:t>-affected sleep. A histogram and t-test are delivered to compare the two groups. Additionally, Cohen’s d is found to analyze the effect size of airline travel on sleep.</w:t>
       </w:r>
     </w:p>
     <w:p>
       <w:pPr>
         <w:pStyle w:val="Heading2"/>
+        <w:rPr>
+          <w:sz w:val="24"/>
+          <w:szCs w:val="24"/>
+        </w:rPr>
       </w:pPr>
       <w:bookmarkStart w:id="7" w:name="_ip01dp6pm0yi" w:colFirst="0" w:colLast="0"/>
       <w:bookmarkEnd w:id="7"/>
       <w:r>
+        <w:rPr>
+          <w:sz w:val="24"/>
+          <w:szCs w:val="24"/>
+        </w:rPr>
+        <w:lastRenderedPageBreak/>
+        <w:t xml:space="preserve">A command line interface is also established so the user can run the functions and input data from the terminal. </w:t>
+      </w:r>
+    </w:p>
+    <w:p>
+      <w:pPr>
+        <w:pStyle w:val="Heading2"/>
+      </w:pPr>
+      <w:r>
         <w:t>User Requirements</w:t>
       </w:r>
     </w:p>
     <w:p>
       <w:r>
-        <w:t>The intended users of this program are other students inter</w:t>
-      </w:r>
-      <w:r>
-        <w:t xml:space="preserve">ested in analyzing multiple research subjects’ data. They expect to be able to input data from the same research paper and visualize that data as well as have statistical results delivered. They are moderately technically savvy. They will use this program </w:t>
-      </w:r>
-      <w:r>
-        <w:t>on a laptop. There are no major external user requirements. A basic Python package is sufficient. Data sets are not overly large as to require cloud computing.</w:t>
+        <w:t>The intended users of this program are other students interested in analyzing multiple research subjects’ data. They expect to be able to input data from the same research paper and visualize that data as well as have statistical results delivered. They are moderately technically savvy. They will use this program on a laptop. There are no major external user requirements. A basic Python package is sufficient. Data sets are not overly large as to require cloud computing.</w:t>
       </w:r>
     </w:p>
     <w:p>
@@ -366,10 +529,7 @@
     </w:p>
     <w:p>
       <w:r>
-        <w:t>The biggest risk for error is if column names or orders a</w:t>
-      </w:r>
-      <w:r>
-        <w:t>re not the same between input datasets. This formatting must be consistent for the program to run correctly. A file will be included to instruct users on the necessary columns and what they should be named before running the program.</w:t>
+        <w:t>The biggest risk for error is if column names or orders are not the same between input datasets. This formatting must be consistent for the program to run correctly. A file will be included to instruct users on the necessary columns and what they should be named before running the program.</w:t>
       </w:r>
     </w:p>
     <w:p>
@@ -384,10 +544,7 @@
     </w:p>
     <w:p>
       <w:r>
-        <w:t xml:space="preserve">All data used </w:t>
-      </w:r>
-      <w:r>
-        <w:t>is from an anonymous study. There may be privacy concerns around tracking someone’s movement/travel for their location data. To mitigate this, only time and distance data is required, not actual geographic position.</w:t>
+        <w:t>All data used is from an anonymous study. There may be privacy concerns around tracking someone’s movement/travel for their location data. To mitigate this, only time and distance data is required, not actual geographic position.</w:t>
       </w:r>
     </w:p>
     <w:p>
@@ -402,10 +559,7 @@
     </w:p>
     <w:p>
       <w:r>
-        <w:t>There are no major security con</w:t>
-      </w:r>
-      <w:r>
-        <w:t xml:space="preserve">cerns with this program. </w:t>
+        <w:t xml:space="preserve">There are no major security concerns with this program. </w:t>
       </w:r>
     </w:p>
     <w:p>
@@ -425,66 +579,156 @@
     </w:p>
     <w:p/>
     <w:p>
-      <w:r>
-        <w:t>test_basic_stats: This test takes a dataframe of sample data (one column of arbi</w:t>
-      </w:r>
-      <w:r>
-        <w:t>trary numbers) and runs them through the basic_stats function. The expected answers were calculated by hand and the actual output is compared to the expected values.</w:t>
+      <w:proofErr w:type="spellStart"/>
+      <w:r>
+        <w:t>test_basic_stats</w:t>
+      </w:r>
+      <w:proofErr w:type="spellEnd"/>
+      <w:r>
+        <w:t xml:space="preserve">: This test takes a </w:t>
+      </w:r>
+      <w:proofErr w:type="spellStart"/>
+      <w:r>
+        <w:t>dataframe</w:t>
+      </w:r>
+      <w:proofErr w:type="spellEnd"/>
+      <w:r>
+        <w:t xml:space="preserve"> of sample data (one column of arbitrary numbers) and runs them through the </w:t>
+      </w:r>
+      <w:proofErr w:type="spellStart"/>
+      <w:r>
+        <w:t>basic_stats</w:t>
+      </w:r>
+      <w:proofErr w:type="spellEnd"/>
+      <w:r>
+        <w:t xml:space="preserve"> function. The expected answers were calculated by hand and the actual output is compared to the expected values.</w:t>
       </w:r>
     </w:p>
     <w:p/>
     <w:p>
-      <w:r>
-        <w:lastRenderedPageBreak/>
-        <w:t>test_cohens: this test takes two lists of arbitrary numbers and runs them through the coh</w:t>
-      </w:r>
-      <w:r>
-        <w:t>end function. The actual Cohen’s d was calculated by hand and the output is compared to this expected value. The output eff_string, a string that tells the size of the effect based on the calculated cohen’s d, is also tested.</w:t>
+      <w:proofErr w:type="spellStart"/>
+      <w:r>
+        <w:t>test_cohens</w:t>
+      </w:r>
+      <w:proofErr w:type="spellEnd"/>
+      <w:r>
+        <w:t xml:space="preserve">: this test takes two lists of arbitrary numbers and runs them through the </w:t>
+      </w:r>
+      <w:proofErr w:type="spellStart"/>
+      <w:r>
+        <w:t>cohend</w:t>
+      </w:r>
+      <w:proofErr w:type="spellEnd"/>
+      <w:r>
+        <w:t xml:space="preserve"> function. The actual Cohen’s d was calculated by hand and the output is compared to this expected value. The output </w:t>
+      </w:r>
+      <w:proofErr w:type="spellStart"/>
+      <w:proofErr w:type="gramStart"/>
+      <w:r>
+        <w:t>eff</w:t>
+      </w:r>
+      <w:proofErr w:type="gramEnd"/>
+      <w:r>
+        <w:t>_string</w:t>
+      </w:r>
+      <w:proofErr w:type="spellEnd"/>
+      <w:r>
+        <w:t xml:space="preserve">, a string that tells the size of the effect based on the calculated </w:t>
+      </w:r>
+      <w:proofErr w:type="spellStart"/>
+      <w:r>
+        <w:t>cohen’s</w:t>
+      </w:r>
+      <w:proofErr w:type="spellEnd"/>
+      <w:r>
+        <w:t xml:space="preserve"> d, is also tested.</w:t>
       </w:r>
     </w:p>
     <w:p/>
     <w:p>
-      <w:r>
-        <w:t>test_sleep_processing: this t</w:t>
-      </w:r>
-      <w:r>
-        <w:t>est takes a csv file (sleep_test_data_in.csv) containing a small sample of subject 1’s data and runs it through the sleep_processing function. The test makes sure that the dates are parsed and grouped correctly and the sum of sleep on each day is accurate.</w:t>
-      </w:r>
-      <w:r>
-        <w:t xml:space="preserve"> The expected output was hand calculated in sleep_test_data_out.csv and is compared to the actual values from the function. </w:t>
+      <w:proofErr w:type="spellStart"/>
+      <w:r>
+        <w:t>test_sleep_processing</w:t>
+      </w:r>
+      <w:proofErr w:type="spellEnd"/>
+      <w:r>
+        <w:t xml:space="preserve">: this test takes a csv file (sleep_test_data_in.csv) containing a small sample of subject 1’s data and runs it through the </w:t>
+      </w:r>
+      <w:proofErr w:type="spellStart"/>
+      <w:r>
+        <w:t>sleep_processing</w:t>
+      </w:r>
+      <w:proofErr w:type="spellEnd"/>
+      <w:r>
+        <w:t xml:space="preserve"> function. The test makes sure that the dates are parsed and grouped correctly and the sum of sleep on each day is accurate. The expected output was hand calculated in sleep_test_data_out.csv and is compared to the actual values from the function. </w:t>
       </w:r>
     </w:p>
     <w:p/>
     <w:p>
-      <w:r>
-        <w:t xml:space="preserve">test_activity_processing: this test takes a csv file (activity_test_data_in.csv) and runs it through the activity_processing function. The input test data contains activities to test all of the filtering done in the function, including an activity labeled </w:t>
-      </w:r>
-      <w:r>
-        <w:t>‘airplane’ that should be kept, activities labeled ‘walking’ and ‘cycling’ that should be dropped, an activity labeled ‘transport’ with the correct speed that should be kept, activities labeled ‘transport’ with speeds too fast or slow that should be droppe</w:t>
-      </w:r>
-      <w:r>
-        <w:t>d, and an activity labeled ‘airplane’ that should be dropped because the duration is too short. The actual list of dates and duration of flights were calculated by hand (activity_test_data_out.csv) and compared to the output.</w:t>
+      <w:proofErr w:type="spellStart"/>
+      <w:r>
+        <w:t>test_activity_processing</w:t>
+      </w:r>
+      <w:proofErr w:type="spellEnd"/>
+      <w:r>
+        <w:t xml:space="preserve">: this test takes a csv file (activity_test_data_in.csv) and runs it through the </w:t>
+      </w:r>
+      <w:proofErr w:type="spellStart"/>
+      <w:r>
+        <w:t>activity_processing</w:t>
+      </w:r>
+      <w:proofErr w:type="spellEnd"/>
+      <w:r>
+        <w:t xml:space="preserve"> function. The input test data contains activities to test all of the filtering done in the function, including an activity labeled ‘airplane’ that should be kept, activities labeled ‘walking’ and ‘cycling’ that should be dropped, an activity labeled ‘transport’ with the correct speed that should be kept, activities labeled ‘transport’ with speeds too fast or slow that should be dropped, and an activity labeled ‘airplane’ that should be dropped because the duration is too short. The actual list of dates and duration of flights were calculated by hand (activity_test_data_out.csv) and compared to the output.</w:t>
       </w:r>
     </w:p>
     <w:p/>
     <w:p>
-      <w:r>
-        <w:t>test_fligh_effect_sleep: this</w:t>
-      </w:r>
-      <w:r>
-        <w:t xml:space="preserve"> test runs the sleep_processing and activity_processing functions with the test data and then uses those outputs to test the flight_effect_sleep function. This function tests if days were sorted properly into being affected by a flight or not. The expected</w:t>
-      </w:r>
-      <w:r>
-        <w:t xml:space="preserve"> values were found by hand (flight_effect_test_data_out.csv) and compared to the actual function outputs.</w:t>
+      <w:proofErr w:type="spellStart"/>
+      <w:r>
+        <w:t>test_fligh_effect_sleep</w:t>
+      </w:r>
+      <w:proofErr w:type="spellEnd"/>
+      <w:r>
+        <w:t xml:space="preserve">: this test runs the </w:t>
+      </w:r>
+      <w:proofErr w:type="spellStart"/>
+      <w:r>
+        <w:t>sleep_processing</w:t>
+      </w:r>
+      <w:proofErr w:type="spellEnd"/>
+      <w:r>
+        <w:t xml:space="preserve"> and </w:t>
+      </w:r>
+      <w:proofErr w:type="spellStart"/>
+      <w:r>
+        <w:t>activity_processing</w:t>
+      </w:r>
+      <w:proofErr w:type="spellEnd"/>
+      <w:r>
+        <w:t xml:space="preserve"> functions with the test data and then uses those outputs to test the </w:t>
+      </w:r>
+      <w:proofErr w:type="spellStart"/>
+      <w:r>
+        <w:t>flight_effect_sleep</w:t>
+      </w:r>
+      <w:proofErr w:type="spellEnd"/>
+      <w:r>
+        <w:t xml:space="preserve"> function. This function tests if days were sorted properly into being affected by a flight or not. The expected values were found by hand (flight_effect_test_data_out.csv) and compared to the actual function outputs.</w:t>
       </w:r>
     </w:p>
     <w:p/>
     <w:p>
       <w:r>
-        <w:t>The function read_data was not tested because it is just reading in data from csv files. The function histogram was not tested because it is just usi</w:t>
-      </w:r>
-      <w:r>
-        <w:t>ng matplotlib to draw a histogram and add labels.</w:t>
+        <w:t xml:space="preserve">The function </w:t>
+      </w:r>
+      <w:proofErr w:type="spellStart"/>
+      <w:r>
+        <w:t>read_data</w:t>
+      </w:r>
+      <w:proofErr w:type="spellEnd"/>
+      <w:r>
+        <w:t xml:space="preserve"> was not tested because it is just reading in data from csv files. The function histogram was not tested because it is just using matplotlib to draw a histogram and add labels.</w:t>
       </w:r>
     </w:p>
     <w:p>
@@ -509,8 +753,13 @@
           <w:numId w:val="1"/>
         </w:numPr>
       </w:pPr>
-      <w:r>
-        <w:t xml:space="preserve">Numpy </w:t>
+      <w:proofErr w:type="spellStart"/>
+      <w:r>
+        <w:t>Numpy</w:t>
+      </w:r>
+      <w:proofErr w:type="spellEnd"/>
+      <w:r>
+        <w:t xml:space="preserve"> </w:t>
       </w:r>
     </w:p>
     <w:p>
@@ -553,9 +802,11 @@
           <w:numId w:val="1"/>
         </w:numPr>
       </w:pPr>
+      <w:proofErr w:type="spellStart"/>
       <w:r>
         <w:t>Matplotlib.pyplot</w:t>
       </w:r>
+      <w:proofErr w:type="spellEnd"/>
     </w:p>
     <w:p>
       <w:pPr>
@@ -575,8 +826,13 @@
           <w:numId w:val="1"/>
         </w:numPr>
       </w:pPr>
-      <w:r>
-        <w:t xml:space="preserve">Argparse </w:t>
+      <w:proofErr w:type="spellStart"/>
+      <w:r>
+        <w:t>Argparse</w:t>
+      </w:r>
+      <w:proofErr w:type="spellEnd"/>
+      <w:r>
+        <w:t xml:space="preserve"> </w:t>
       </w:r>
     </w:p>
     <w:p>
@@ -597,9 +853,13 @@
           <w:numId w:val="1"/>
         </w:numPr>
       </w:pPr>
-      <w:r>
-        <w:lastRenderedPageBreak/>
-        <w:t xml:space="preserve">Timedelta </w:t>
+      <w:proofErr w:type="spellStart"/>
+      <w:r>
+        <w:t>Timedelta</w:t>
+      </w:r>
+      <w:proofErr w:type="spellEnd"/>
+      <w:r>
+        <w:t xml:space="preserve"> </w:t>
       </w:r>
     </w:p>
     <w:p>
@@ -609,8 +869,13 @@
           <w:numId w:val="1"/>
         </w:numPr>
       </w:pPr>
-      <w:r>
-        <w:t xml:space="preserve">Scipy </w:t>
+      <w:proofErr w:type="spellStart"/>
+      <w:r>
+        <w:t>Scipy</w:t>
+      </w:r>
+      <w:proofErr w:type="spellEnd"/>
+      <w:r>
+        <w:t xml:space="preserve"> </w:t>
       </w:r>
     </w:p>
     <w:p>
@@ -631,9 +896,11 @@
           <w:numId w:val="1"/>
         </w:numPr>
       </w:pPr>
+      <w:proofErr w:type="spellStart"/>
       <w:r>
         <w:t>IPython</w:t>
       </w:r>
+      <w:proofErr w:type="spellEnd"/>
     </w:p>
     <w:p>
       <w:pPr>
@@ -643,6 +910,7 @@
         </w:numPr>
       </w:pPr>
       <w:r>
+        <w:lastRenderedPageBreak/>
         <w:t xml:space="preserve">Display </w:t>
       </w:r>
     </w:p>
@@ -675,8 +943,13 @@
           <w:numId w:val="1"/>
         </w:numPr>
       </w:pPr>
-      <w:r>
-        <w:t xml:space="preserve">Unittest </w:t>
+      <w:proofErr w:type="spellStart"/>
+      <w:r>
+        <w:t>Unittest</w:t>
+      </w:r>
+      <w:proofErr w:type="spellEnd"/>
+      <w:r>
+        <w:t xml:space="preserve"> </w:t>
       </w:r>
     </w:p>
     <w:p>
@@ -686,9 +959,11 @@
           <w:numId w:val="1"/>
         </w:numPr>
       </w:pPr>
+      <w:proofErr w:type="spellStart"/>
       <w:r>
         <w:t>Os</w:t>
       </w:r>
+      <w:proofErr w:type="spellEnd"/>
     </w:p>
     <w:p>
       <w:pPr>
@@ -713,10 +988,21 @@
     </w:p>
     <w:p>
       <w:r>
-        <w:t>The entirety of this project is being completed by Scott Piper. There were three main phases. The first phase was writing the bulk of code necessary to process the data in a Jupyter notebook. The next phase was converting tha</w:t>
-      </w:r>
-      <w:r>
-        <w:t>t code to a more generalizable python program. The final phase is writing tests for the functions. Each phase is estimated at 5-10 hours.</w:t>
+        <w:t xml:space="preserve">The entirety of this project is being completed by Scott Piper. There were three main phases. The first phase was writing the bulk of code necessary to process the data in a </w:t>
+      </w:r>
+      <w:proofErr w:type="spellStart"/>
+      <w:r>
+        <w:t>Jupyter</w:t>
+      </w:r>
+      <w:proofErr w:type="spellEnd"/>
+      <w:r>
+        <w:t xml:space="preserve"> notebook. The next phase was converting that code to a more generalizable python program. The final phase is writing tests for the functions. Each phase is estimated at </w:t>
+      </w:r>
+      <w:r>
+        <w:t>10-15</w:t>
+      </w:r>
+      <w:r>
+        <w:t xml:space="preserve"> hours.</w:t>
       </w:r>
     </w:p>
     <w:p>
@@ -746,13 +1032,35 @@
         <w:rPr>
           <w:highlight w:val="white"/>
         </w:rPr>
-        <w:t>Li, X., Dunn, J., Salins, D., Zhou, G., Zhou</w:t>
-      </w:r>
-      <w:r>
-        <w:rPr>
-          <w:highlight w:val="white"/>
-        </w:rPr>
-        <w:t xml:space="preserve">, W., Rose, S. M. S. F., ... &amp; Sonecha, R. (2017). </w:t>
+        <w:t xml:space="preserve">Li, X., Dunn, J., </w:t>
+      </w:r>
+      <w:proofErr w:type="spellStart"/>
+      <w:r>
+        <w:rPr>
+          <w:highlight w:val="white"/>
+        </w:rPr>
+        <w:t>Salins</w:t>
+      </w:r>
+      <w:proofErr w:type="spellEnd"/>
+      <w:r>
+        <w:rPr>
+          <w:highlight w:val="white"/>
+        </w:rPr>
+        <w:t xml:space="preserve">, D., Zhou, G., Zhou, W., Rose, S. M. S. F., ... &amp; </w:t>
+      </w:r>
+      <w:proofErr w:type="spellStart"/>
+      <w:r>
+        <w:rPr>
+          <w:highlight w:val="white"/>
+        </w:rPr>
+        <w:t>Sonecha</w:t>
+      </w:r>
+      <w:proofErr w:type="spellEnd"/>
+      <w:r>
+        <w:rPr>
+          <w:highlight w:val="white"/>
+        </w:rPr>
+        <w:t xml:space="preserve">, R. (2017). </w:t>
       </w:r>
       <w:hyperlink r:id="rId7">
         <w:r>
@@ -761,22 +1069,46 @@
             <w:highlight w:val="white"/>
             <w:u w:val="single"/>
           </w:rPr>
-          <w:t>Digital health: tracking physiomes and activity using wearable biosensors reveals useful health-related info</w:t>
+          <w:t xml:space="preserve">Digital health: tracking </w:t>
         </w:r>
+        <w:proofErr w:type="spellStart"/>
         <w:r>
           <w:rPr>
             <w:color w:val="296EAA"/>
             <w:highlight w:val="white"/>
             <w:u w:val="single"/>
           </w:rPr>
-          <w:t>rmation.</w:t>
+          <w:t>physiomes</w:t>
+        </w:r>
+        <w:proofErr w:type="spellEnd"/>
+        <w:r>
+          <w:rPr>
+            <w:color w:val="296EAA"/>
+            <w:highlight w:val="white"/>
+            <w:u w:val="single"/>
+          </w:rPr>
+          <w:t xml:space="preserve"> and activity using wearable biosensors reveals useful health-related information.</w:t>
         </w:r>
       </w:hyperlink>
       <w:r>
         <w:rPr>
           <w:highlight w:val="white"/>
         </w:rPr>
-        <w:t xml:space="preserve"> PLoS biology, 15(1), e2001402d</w:t>
+        <w:t xml:space="preserve"> </w:t>
+      </w:r>
+      <w:proofErr w:type="spellStart"/>
+      <w:r>
+        <w:rPr>
+          <w:highlight w:val="white"/>
+        </w:rPr>
+        <w:t>PLoS</w:t>
+      </w:r>
+      <w:proofErr w:type="spellEnd"/>
+      <w:r>
+        <w:rPr>
+          <w:highlight w:val="white"/>
+        </w:rPr>
+        <w:t xml:space="preserve"> biology, 15(1), e2001402d</w:t>
       </w:r>
     </w:p>
     <w:sectPr>

</xml_diff>

<commit_message>
included changes on plot_data function
</commit_message>
<xml_diff>
--- a/sjpiper_BIODS_253_final_design_doc.docx
+++ b/sjpiper_BIODS_253_final_design_doc.docx
@@ -72,15 +72,7 @@
         <w:t xml:space="preserve">e </w:t>
       </w:r>
       <w:r>
-        <w:t xml:space="preserve">the two groups. The original problem set was for one participant in the study, but by adapting the code from the </w:t>
-      </w:r>
-      <w:proofErr w:type="spellStart"/>
-      <w:r>
-        <w:t>Jupyter</w:t>
-      </w:r>
-      <w:proofErr w:type="spellEnd"/>
-      <w:r>
-        <w:t xml:space="preserve"> Notebook problem set into a python program, it will be more easily applied to more participants.</w:t>
+        <w:t>the two groups. The original problem set was for one participant in the study, but by adapting the code from the Jupyter Notebook problem set into a python program, it will be more easily applied to more participants.</w:t>
       </w:r>
     </w:p>
     <w:p>
@@ -106,35 +98,7 @@
         <w:rPr>
           <w:highlight w:val="white"/>
         </w:rPr>
-        <w:t xml:space="preserve">Li, X., Dunn, J., </w:t>
-      </w:r>
-      <w:proofErr w:type="spellStart"/>
-      <w:r>
-        <w:rPr>
-          <w:highlight w:val="white"/>
-        </w:rPr>
-        <w:t>Salins</w:t>
-      </w:r>
-      <w:proofErr w:type="spellEnd"/>
-      <w:r>
-        <w:rPr>
-          <w:highlight w:val="white"/>
-        </w:rPr>
-        <w:t xml:space="preserve">, D., Zhou, G., Zhou, W., Rose, S. M. S. F., ... &amp; </w:t>
-      </w:r>
-      <w:proofErr w:type="spellStart"/>
-      <w:r>
-        <w:rPr>
-          <w:highlight w:val="white"/>
-        </w:rPr>
-        <w:t>Sonecha</w:t>
-      </w:r>
-      <w:proofErr w:type="spellEnd"/>
-      <w:r>
-        <w:rPr>
-          <w:highlight w:val="white"/>
-        </w:rPr>
-        <w:t xml:space="preserve">, R. (2017). </w:t>
+        <w:t xml:space="preserve">Li, X., Dunn, J., Salins, D., Zhou, G., Zhou, W., Rose, S. M. S. F., ... &amp; Sonecha, R. (2017). </w:t>
       </w:r>
       <w:hyperlink r:id="rId6">
         <w:r>
@@ -143,80 +107,34 @@
             <w:highlight w:val="white"/>
             <w:u w:val="single"/>
           </w:rPr>
-          <w:t xml:space="preserve">Digital health: tracking </w:t>
-        </w:r>
-        <w:proofErr w:type="spellStart"/>
-        <w:r>
-          <w:rPr>
-            <w:color w:val="296EAA"/>
-            <w:highlight w:val="white"/>
-            <w:u w:val="single"/>
-          </w:rPr>
-          <w:t>physiomes</w:t>
-        </w:r>
-        <w:proofErr w:type="spellEnd"/>
-        <w:r>
-          <w:rPr>
-            <w:color w:val="296EAA"/>
-            <w:highlight w:val="white"/>
-            <w:u w:val="single"/>
-          </w:rPr>
-          <w:t xml:space="preserve"> and activity using wearable biosensors reveals useful health-related information.</w:t>
+          <w:t>Digital health: tracking physiomes and activity using wearable biosensors reveals useful health-related information.</w:t>
         </w:r>
       </w:hyperlink>
       <w:r>
         <w:rPr>
           <w:highlight w:val="white"/>
         </w:rPr>
-        <w:t xml:space="preserve"> </w:t>
-      </w:r>
-      <w:proofErr w:type="spellStart"/>
-      <w:r>
+        <w:t xml:space="preserve"> PLoS biology, 15(1), e2001402) has examined the correlation between flights and sleep patterns using data from wearables.</w:t>
+      </w:r>
+    </w:p>
+    <w:p>
+      <w:pPr>
         <w:rPr>
           <w:highlight w:val="white"/>
         </w:rPr>
-        <w:t>PLoS</w:t>
-      </w:r>
-      <w:proofErr w:type="spellEnd"/>
-      <w:r>
+      </w:pPr>
+    </w:p>
+    <w:p>
+      <w:pPr>
         <w:rPr>
           <w:highlight w:val="white"/>
         </w:rPr>
-        <w:t xml:space="preserve"> biology, 15(1), e2001402) has examined the correlation between flights and sleep patterns using data from wearables.</w:t>
-      </w:r>
-    </w:p>
-    <w:p>
-      <w:pPr>
+      </w:pPr>
+      <w:r>
         <w:rPr>
           <w:highlight w:val="white"/>
         </w:rPr>
-      </w:pPr>
-    </w:p>
-    <w:p>
-      <w:pPr>
-        <w:rPr>
-          <w:highlight w:val="white"/>
-        </w:rPr>
-      </w:pPr>
-      <w:r>
-        <w:rPr>
-          <w:highlight w:val="white"/>
-        </w:rPr>
-        <w:t xml:space="preserve">Most wearable data </w:t>
-      </w:r>
-      <w:proofErr w:type="gramStart"/>
-      <w:r>
-        <w:rPr>
-          <w:highlight w:val="white"/>
-        </w:rPr>
-        <w:t>comes</w:t>
-      </w:r>
-      <w:proofErr w:type="gramEnd"/>
-      <w:r>
-        <w:rPr>
-          <w:highlight w:val="white"/>
-        </w:rPr>
-        <w:t xml:space="preserve"> in the form of a time series. The data in this study was collected using a Basis Watch. This time series data includes when a sleep event started and how long it lasted. It also tracks the start, duration, and distance traveled for events including air travel. Both sleep and flight events were extracted, and the sleep events were sorted based on if they closely followed a flight. The two groups are then </w:t>
+        <w:t xml:space="preserve">Most wearable data comes in the form of a time series. The data in this study was collected using a Basis Watch. This time series data includes when a sleep event started and how long it lasted. It also tracks the start, duration, and distance traveled for events including air travel. Both sleep and flight events were extracted, and the sleep events were sorted based on if they closely followed a flight. The two groups are then </w:t>
       </w:r>
       <w:r>
         <w:rPr>
@@ -268,15 +186,7 @@
     </w:p>
     <w:p>
       <w:r>
-        <w:t xml:space="preserve">The goal of this project is to take code written for a </w:t>
-      </w:r>
-      <w:proofErr w:type="spellStart"/>
-      <w:r>
-        <w:t>Jupyter</w:t>
-      </w:r>
-      <w:proofErr w:type="spellEnd"/>
-      <w:r>
-        <w:t xml:space="preserve"> notebook assignment and transform it into a clean, easy to understand python program. This program should be able to be downloaded from a </w:t>
+        <w:t xml:space="preserve">The goal of this project is to take code written for a Jupyter notebook assignment and transform it into a clean, easy to understand python program. This program should be able to be downloaded from a </w:t>
       </w:r>
       <w:r>
         <w:t>GitHub</w:t>
@@ -426,63 +336,83 @@
         <w:t>function</w:t>
       </w:r>
       <w:r>
+        <w:t xml:space="preserve"> which t</w:t>
+      </w:r>
+      <w:r>
+        <w:t xml:space="preserve">akes the sleep data and determines how many hours of sleep the subject got on each day. </w:t>
+      </w:r>
+      <w:r>
+        <w:t>Basic stats o</w:t>
+      </w:r>
+      <w:r>
+        <w:t>f</w:t>
+      </w:r>
+      <w:r>
+        <w:t xml:space="preserve"> the sleep data are calculated.</w:t>
+      </w:r>
+    </w:p>
+    <w:p/>
+    <w:p>
+      <w:r>
+        <w:t xml:space="preserve">The second </w:t>
+      </w:r>
+      <w:r>
+        <w:t>main</w:t>
+      </w:r>
+      <w:r>
+        <w:t xml:space="preserve"> function takes activity data and determines the date and duration of flights taken by the subject. This is done using activities labeled as ‘airplane’ or those with speeds over 100 mph</w:t>
+      </w:r>
+      <w:r>
+        <w:t>, less than 700 mph, and lasting more than 30 minutes</w:t>
+      </w:r>
+      <w:r>
         <w:t xml:space="preserve">. </w:t>
       </w:r>
       <w:r>
-        <w:t>F</w:t>
-      </w:r>
-      <w:r>
-        <w:t xml:space="preserve">unction </w:t>
-      </w:r>
-      <w:r>
-        <w:t xml:space="preserve">one </w:t>
-      </w:r>
-      <w:r>
-        <w:t xml:space="preserve">takes the sleep data and determines how many hours of sleep the subject got on each day. A histogram is </w:t>
-      </w:r>
-      <w:proofErr w:type="gramStart"/>
-      <w:r>
-        <w:t>returned</w:t>
-      </w:r>
-      <w:proofErr w:type="gramEnd"/>
-      <w:r>
-        <w:t xml:space="preserve"> and basic stats are calculated.</w:t>
+        <w:t>Basic stats of the flight data are calculated.</w:t>
       </w:r>
     </w:p>
     <w:p/>
     <w:p>
       <w:r>
-        <w:t xml:space="preserve">The second </w:t>
-      </w:r>
-      <w:r>
-        <w:t>main</w:t>
-      </w:r>
-      <w:r>
-        <w:t xml:space="preserve"> function takes activity data and determines the date and duration of flights taken by the subject. This is done using activities labeled as ‘airplane’ or those with speeds over 100 mph</w:t>
-      </w:r>
-      <w:r>
-        <w:t>, less than 700 mph, and lasting more than 30 minutes</w:t>
-      </w:r>
-      <w:r>
-        <w:t>. A histogram is returned here as well.</w:t>
+        <w:t>The third main function</w:t>
+      </w:r>
+      <w:r>
+        <w:t xml:space="preserve"> determines which days were</w:t>
+      </w:r>
+      <w:r>
+        <w:t xml:space="preserve"> affected by airline travel and daily sleep is separated into either the flight-affected sleep or </w:t>
+      </w:r>
+      <w:r>
+        <w:t>non-flight</w:t>
+      </w:r>
+      <w:r>
+        <w:t xml:space="preserve">-affected sleep. A </w:t>
+      </w:r>
+      <w:r>
+        <w:t>t-test is performed</w:t>
+      </w:r>
+      <w:r>
+        <w:t xml:space="preserve"> to compare the two groups</w:t>
+      </w:r>
+      <w:r>
+        <w:t xml:space="preserve"> and </w:t>
+      </w:r>
+      <w:r>
+        <w:t>Cohen’s d is found to analyze the effect size of airline travel on sleep.</w:t>
       </w:r>
     </w:p>
     <w:p/>
     <w:p>
       <w:r>
-        <w:t>The third main function</w:t>
-      </w:r>
-      <w:r>
-        <w:t xml:space="preserve"> determines which days were</w:t>
-      </w:r>
-      <w:r>
-        <w:t xml:space="preserve"> affected by airline travel and daily sleep is separated into either the flight-affected sleep or </w:t>
-      </w:r>
-      <w:r>
-        <w:t>non-flight</w:t>
-      </w:r>
-      <w:r>
-        <w:t>-affected sleep. A histogram and t-test are delivered to compare the two groups. Additionally, Cohen’s d is found to analyze the effect size of airline travel on sleep.</w:t>
+        <w:lastRenderedPageBreak/>
+        <w:t>The fourth main creates three histograms</w:t>
+      </w:r>
+      <w:r>
+        <w:t>, one of the sleep data, one of the flight data, and one that compares the flight-affected and non-flight-affected sleeps.</w:t>
+      </w:r>
+      <w:r>
+        <w:t xml:space="preserve"> This is in a separate function to keep the data visualization separate from the calculation and processing.</w:t>
       </w:r>
     </w:p>
     <w:p>
@@ -500,7 +430,6 @@
           <w:sz w:val="24"/>
           <w:szCs w:val="24"/>
         </w:rPr>
-        <w:lastRenderedPageBreak/>
         <w:t xml:space="preserve">A command line interface is also established so the user can run the functions and input data from the terminal. </w:t>
       </w:r>
     </w:p>
@@ -579,156 +508,45 @@
     </w:p>
     <w:p/>
     <w:p>
-      <w:proofErr w:type="spellStart"/>
-      <w:r>
-        <w:t>test_basic_stats</w:t>
-      </w:r>
-      <w:proofErr w:type="spellEnd"/>
-      <w:r>
-        <w:t xml:space="preserve">: This test takes a </w:t>
-      </w:r>
-      <w:proofErr w:type="spellStart"/>
-      <w:r>
-        <w:t>dataframe</w:t>
-      </w:r>
-      <w:proofErr w:type="spellEnd"/>
-      <w:r>
-        <w:t xml:space="preserve"> of sample data (one column of arbitrary numbers) and runs them through the </w:t>
-      </w:r>
-      <w:proofErr w:type="spellStart"/>
-      <w:r>
-        <w:t>basic_stats</w:t>
-      </w:r>
-      <w:proofErr w:type="spellEnd"/>
-      <w:r>
-        <w:t xml:space="preserve"> function. The expected answers were calculated by hand and the actual output is compared to the expected values.</w:t>
+      <w:r>
+        <w:t>test_basic_stats: This test takes a dataframe of sample data (one column of arbitrary numbers) and runs them through the basic_stats function. The expected answers were calculated by hand and the actual output is compared to the expected values.</w:t>
       </w:r>
     </w:p>
     <w:p/>
     <w:p>
-      <w:proofErr w:type="spellStart"/>
-      <w:r>
-        <w:t>test_cohens</w:t>
-      </w:r>
-      <w:proofErr w:type="spellEnd"/>
-      <w:r>
-        <w:t xml:space="preserve">: this test takes two lists of arbitrary numbers and runs them through the </w:t>
-      </w:r>
-      <w:proofErr w:type="spellStart"/>
-      <w:r>
-        <w:t>cohend</w:t>
-      </w:r>
-      <w:proofErr w:type="spellEnd"/>
-      <w:r>
-        <w:t xml:space="preserve"> function. The actual Cohen’s d was calculated by hand and the output is compared to this expected value. The output </w:t>
-      </w:r>
-      <w:proofErr w:type="spellStart"/>
-      <w:proofErr w:type="gramStart"/>
-      <w:r>
-        <w:t>eff</w:t>
-      </w:r>
-      <w:proofErr w:type="gramEnd"/>
-      <w:r>
-        <w:t>_string</w:t>
-      </w:r>
-      <w:proofErr w:type="spellEnd"/>
-      <w:r>
-        <w:t xml:space="preserve">, a string that tells the size of the effect based on the calculated </w:t>
-      </w:r>
-      <w:proofErr w:type="spellStart"/>
-      <w:r>
-        <w:t>cohen’s</w:t>
-      </w:r>
-      <w:proofErr w:type="spellEnd"/>
-      <w:r>
-        <w:t xml:space="preserve"> d, is also tested.</w:t>
+      <w:r>
+        <w:lastRenderedPageBreak/>
+        <w:t>test_cohens: this test takes two lists of arbitrary numbers and runs them through the cohend function. The actual Cohen’s d was calculated by hand and the output is compared to this expected value. The output eff_string, a string that tells the size of the effect based on the calculated cohen’s d, is also tested.</w:t>
       </w:r>
     </w:p>
     <w:p/>
     <w:p>
-      <w:proofErr w:type="spellStart"/>
-      <w:r>
-        <w:t>test_sleep_processing</w:t>
-      </w:r>
-      <w:proofErr w:type="spellEnd"/>
-      <w:r>
-        <w:t xml:space="preserve">: this test takes a csv file (sleep_test_data_in.csv) containing a small sample of subject 1’s data and runs it through the </w:t>
-      </w:r>
-      <w:proofErr w:type="spellStart"/>
-      <w:r>
-        <w:t>sleep_processing</w:t>
-      </w:r>
-      <w:proofErr w:type="spellEnd"/>
-      <w:r>
-        <w:t xml:space="preserve"> function. The test makes sure that the dates are parsed and grouped correctly and the sum of sleep on each day is accurate. The expected output was hand calculated in sleep_test_data_out.csv and is compared to the actual values from the function. </w:t>
+      <w:r>
+        <w:t xml:space="preserve">test_sleep_processing: this test takes a csv file (sleep_test_data_in.csv) containing a small sample of subject 1’s data and runs it through the sleep_processing function. The test makes sure that the dates are parsed and grouped correctly and the sum of sleep on each day is accurate. The expected output was hand calculated in sleep_test_data_out.csv and is compared to the actual values from the function. </w:t>
       </w:r>
     </w:p>
     <w:p/>
     <w:p>
-      <w:proofErr w:type="spellStart"/>
-      <w:r>
-        <w:t>test_activity_processing</w:t>
-      </w:r>
-      <w:proofErr w:type="spellEnd"/>
-      <w:r>
-        <w:t xml:space="preserve">: this test takes a csv file (activity_test_data_in.csv) and runs it through the </w:t>
-      </w:r>
-      <w:proofErr w:type="spellStart"/>
-      <w:r>
-        <w:t>activity_processing</w:t>
-      </w:r>
-      <w:proofErr w:type="spellEnd"/>
-      <w:r>
-        <w:t xml:space="preserve"> function. The input test data contains activities to test all of the filtering done in the function, including an activity labeled ‘airplane’ that should be kept, activities labeled ‘walking’ and ‘cycling’ that should be dropped, an activity labeled ‘transport’ with the correct speed that should be kept, activities labeled ‘transport’ with speeds too fast or slow that should be dropped, and an activity labeled ‘airplane’ that should be dropped because the duration is too short. The actual list of dates and duration of flights were calculated by hand (activity_test_data_out.csv) and compared to the output.</w:t>
+      <w:r>
+        <w:t>test_activity_processing: this test takes a csv file (activity_test_data_in.csv) and runs it through the activity_processing function. The input test data contains activities to test all of the filtering done in the function, including an activity labeled ‘airplane’ that should be kept, activities labeled ‘walking’ and ‘cycling’ that should be dropped, an activity labeled ‘transport’ with the correct speed that should be kept, activities labeled ‘transport’ with speeds too fast or slow that should be dropped, and an activity labeled ‘airplane’ that should be dropped because the duration is too short. The actual list of dates and duration of flights were calculated by hand (activity_test_data_out.csv) and compared to the output.</w:t>
       </w:r>
     </w:p>
     <w:p/>
     <w:p>
-      <w:proofErr w:type="spellStart"/>
-      <w:r>
-        <w:t>test_fligh_effect_sleep</w:t>
-      </w:r>
-      <w:proofErr w:type="spellEnd"/>
-      <w:r>
-        <w:t xml:space="preserve">: this test runs the </w:t>
-      </w:r>
-      <w:proofErr w:type="spellStart"/>
-      <w:r>
-        <w:t>sleep_processing</w:t>
-      </w:r>
-      <w:proofErr w:type="spellEnd"/>
-      <w:r>
-        <w:t xml:space="preserve"> and </w:t>
-      </w:r>
-      <w:proofErr w:type="spellStart"/>
-      <w:r>
-        <w:t>activity_processing</w:t>
-      </w:r>
-      <w:proofErr w:type="spellEnd"/>
-      <w:r>
-        <w:t xml:space="preserve"> functions with the test data and then uses those outputs to test the </w:t>
-      </w:r>
-      <w:proofErr w:type="spellStart"/>
-      <w:r>
-        <w:t>flight_effect_sleep</w:t>
-      </w:r>
-      <w:proofErr w:type="spellEnd"/>
-      <w:r>
-        <w:t xml:space="preserve"> function. This function tests if days were sorted properly into being affected by a flight or not. The expected values were found by hand (flight_effect_test_data_out.csv) and compared to the actual function outputs.</w:t>
+      <w:r>
+        <w:t>test_fligh_effect_sleep: this test runs the sleep_processing and activity_processing functions with the test data and then uses those outputs to test the flight_effect_sleep function. This function tests if days were sorted properly into being affected by a flight or not. The expected values were found by hand (flight_effect_test_data_out.csv) and compared to the actual function outputs.</w:t>
       </w:r>
     </w:p>
     <w:p/>
     <w:p>
       <w:r>
-        <w:t xml:space="preserve">The function </w:t>
-      </w:r>
-      <w:proofErr w:type="spellStart"/>
-      <w:r>
-        <w:t>read_data</w:t>
-      </w:r>
-      <w:proofErr w:type="spellEnd"/>
-      <w:r>
-        <w:t xml:space="preserve"> was not tested because it is just reading in data from csv files. The function histogram was not tested because it is just using matplotlib to draw a histogram and add labels.</w:t>
+        <w:t>The function read_data was not tested because it is just reading in data from csv files. The function histogram was not tested because it is just using matplotlib to draw a histogram and add labels.</w:t>
+      </w:r>
+      <w:r>
+        <w:t xml:space="preserve"> The </w:t>
+      </w:r>
+      <w:r>
+        <w:t>function plot_data was not tested because it depends on the calculations done in the processing functions and those are all tested.</w:t>
       </w:r>
     </w:p>
     <w:p>
@@ -753,13 +571,8 @@
           <w:numId w:val="1"/>
         </w:numPr>
       </w:pPr>
-      <w:proofErr w:type="spellStart"/>
-      <w:r>
-        <w:t>Numpy</w:t>
-      </w:r>
-      <w:proofErr w:type="spellEnd"/>
-      <w:r>
-        <w:t xml:space="preserve"> </w:t>
+      <w:r>
+        <w:t xml:space="preserve">Numpy </w:t>
       </w:r>
     </w:p>
     <w:p>
@@ -802,11 +615,9 @@
           <w:numId w:val="1"/>
         </w:numPr>
       </w:pPr>
-      <w:proofErr w:type="spellStart"/>
       <w:r>
         <w:t>Matplotlib.pyplot</w:t>
       </w:r>
-      <w:proofErr w:type="spellEnd"/>
     </w:p>
     <w:p>
       <w:pPr>
@@ -826,13 +637,8 @@
           <w:numId w:val="1"/>
         </w:numPr>
       </w:pPr>
-      <w:proofErr w:type="spellStart"/>
-      <w:r>
-        <w:t>Argparse</w:t>
-      </w:r>
-      <w:proofErr w:type="spellEnd"/>
-      <w:r>
-        <w:t xml:space="preserve"> </w:t>
+      <w:r>
+        <w:t xml:space="preserve">Argparse </w:t>
       </w:r>
     </w:p>
     <w:p>
@@ -843,6 +649,7 @@
         </w:numPr>
       </w:pPr>
       <w:r>
+        <w:lastRenderedPageBreak/>
         <w:t xml:space="preserve">Datetime </w:t>
       </w:r>
     </w:p>
@@ -853,13 +660,8 @@
           <w:numId w:val="1"/>
         </w:numPr>
       </w:pPr>
-      <w:proofErr w:type="spellStart"/>
-      <w:r>
-        <w:t>Timedelta</w:t>
-      </w:r>
-      <w:proofErr w:type="spellEnd"/>
-      <w:r>
-        <w:t xml:space="preserve"> </w:t>
+      <w:r>
+        <w:t xml:space="preserve">Timedelta </w:t>
       </w:r>
     </w:p>
     <w:p>
@@ -869,13 +671,8 @@
           <w:numId w:val="1"/>
         </w:numPr>
       </w:pPr>
-      <w:proofErr w:type="spellStart"/>
-      <w:r>
-        <w:t>Scipy</w:t>
-      </w:r>
-      <w:proofErr w:type="spellEnd"/>
-      <w:r>
-        <w:t xml:space="preserve"> </w:t>
+      <w:r>
+        <w:t xml:space="preserve">Scipy </w:t>
       </w:r>
     </w:p>
     <w:p>
@@ -896,11 +693,9 @@
           <w:numId w:val="1"/>
         </w:numPr>
       </w:pPr>
-      <w:proofErr w:type="spellStart"/>
       <w:r>
         <w:t>IPython</w:t>
       </w:r>
-      <w:proofErr w:type="spellEnd"/>
     </w:p>
     <w:p>
       <w:pPr>
@@ -910,7 +705,6 @@
         </w:numPr>
       </w:pPr>
       <w:r>
-        <w:lastRenderedPageBreak/>
         <w:t xml:space="preserve">Display </w:t>
       </w:r>
     </w:p>
@@ -943,13 +737,8 @@
           <w:numId w:val="1"/>
         </w:numPr>
       </w:pPr>
-      <w:proofErr w:type="spellStart"/>
-      <w:r>
-        <w:t>Unittest</w:t>
-      </w:r>
-      <w:proofErr w:type="spellEnd"/>
-      <w:r>
-        <w:t xml:space="preserve"> </w:t>
+      <w:r>
+        <w:t xml:space="preserve">Unittest </w:t>
       </w:r>
     </w:p>
     <w:p>
@@ -959,11 +748,9 @@
           <w:numId w:val="1"/>
         </w:numPr>
       </w:pPr>
-      <w:proofErr w:type="spellStart"/>
       <w:r>
         <w:t>Os</w:t>
       </w:r>
-      <w:proofErr w:type="spellEnd"/>
     </w:p>
     <w:p>
       <w:pPr>
@@ -988,15 +775,7 @@
     </w:p>
     <w:p>
       <w:r>
-        <w:t xml:space="preserve">The entirety of this project is being completed by Scott Piper. There were three main phases. The first phase was writing the bulk of code necessary to process the data in a </w:t>
-      </w:r>
-      <w:proofErr w:type="spellStart"/>
-      <w:r>
-        <w:t>Jupyter</w:t>
-      </w:r>
-      <w:proofErr w:type="spellEnd"/>
-      <w:r>
-        <w:t xml:space="preserve"> notebook. The next phase was converting that code to a more generalizable python program. The final phase is writing tests for the functions. Each phase is estimated at </w:t>
+        <w:t xml:space="preserve">The entirety of this project is being completed by Scott Piper. There were three main phases. The first phase was writing the bulk of code necessary to process the data in a Jupyter notebook. The next phase was converting that code to a more generalizable python program. The final phase is writing tests for the functions. Each phase is estimated at </w:t>
       </w:r>
       <w:r>
         <w:t>10-15</w:t>
@@ -1032,35 +811,7 @@
         <w:rPr>
           <w:highlight w:val="white"/>
         </w:rPr>
-        <w:t xml:space="preserve">Li, X., Dunn, J., </w:t>
-      </w:r>
-      <w:proofErr w:type="spellStart"/>
-      <w:r>
-        <w:rPr>
-          <w:highlight w:val="white"/>
-        </w:rPr>
-        <w:t>Salins</w:t>
-      </w:r>
-      <w:proofErr w:type="spellEnd"/>
-      <w:r>
-        <w:rPr>
-          <w:highlight w:val="white"/>
-        </w:rPr>
-        <w:t xml:space="preserve">, D., Zhou, G., Zhou, W., Rose, S. M. S. F., ... &amp; </w:t>
-      </w:r>
-      <w:proofErr w:type="spellStart"/>
-      <w:r>
-        <w:rPr>
-          <w:highlight w:val="white"/>
-        </w:rPr>
-        <w:t>Sonecha</w:t>
-      </w:r>
-      <w:proofErr w:type="spellEnd"/>
-      <w:r>
-        <w:rPr>
-          <w:highlight w:val="white"/>
-        </w:rPr>
-        <w:t xml:space="preserve">, R. (2017). </w:t>
+        <w:t xml:space="preserve">Li, X., Dunn, J., Salins, D., Zhou, G., Zhou, W., Rose, S. M. S. F., ... &amp; Sonecha, R. (2017). </w:t>
       </w:r>
       <w:hyperlink r:id="rId7">
         <w:r>
@@ -1069,46 +820,14 @@
             <w:highlight w:val="white"/>
             <w:u w:val="single"/>
           </w:rPr>
-          <w:t xml:space="preserve">Digital health: tracking </w:t>
-        </w:r>
-        <w:proofErr w:type="spellStart"/>
-        <w:r>
-          <w:rPr>
-            <w:color w:val="296EAA"/>
-            <w:highlight w:val="white"/>
-            <w:u w:val="single"/>
-          </w:rPr>
-          <w:t>physiomes</w:t>
-        </w:r>
-        <w:proofErr w:type="spellEnd"/>
-        <w:r>
-          <w:rPr>
-            <w:color w:val="296EAA"/>
-            <w:highlight w:val="white"/>
-            <w:u w:val="single"/>
-          </w:rPr>
-          <w:t xml:space="preserve"> and activity using wearable biosensors reveals useful health-related information.</w:t>
+          <w:t>Digital health: tracking physiomes and activity using wearable biosensors reveals useful health-related information.</w:t>
         </w:r>
       </w:hyperlink>
       <w:r>
         <w:rPr>
           <w:highlight w:val="white"/>
         </w:rPr>
-        <w:t xml:space="preserve"> </w:t>
-      </w:r>
-      <w:proofErr w:type="spellStart"/>
-      <w:r>
-        <w:rPr>
-          <w:highlight w:val="white"/>
-        </w:rPr>
-        <w:t>PLoS</w:t>
-      </w:r>
-      <w:proofErr w:type="spellEnd"/>
-      <w:r>
-        <w:rPr>
-          <w:highlight w:val="white"/>
-        </w:rPr>
-        <w:t xml:space="preserve"> biology, 15(1), e2001402d</w:t>
+        <w:t xml:space="preserve"> PLoS biology, 15(1), e2001402d</w:t>
       </w:r>
     </w:p>
     <w:sectPr>

</xml_diff>